<commit_message>
Lista de Itens Atualizada
</commit_message>
<xml_diff>
--- a/Acompanhamento/Plano de Iteração 2.docx
+++ b/Acompanhamento/Plano de Iteração 2.docx
@@ -20,8 +20,6 @@
       <w:r>
         <w:t xml:space="preserve"> 2</w:t>
       </w:r>
-      <w:bookmarkStart w:id="0" w:name="_GoBack"/>
-      <w:bookmarkEnd w:id="0"/>
     </w:p>
     <w:p/>
     <w:p>
@@ -77,7 +75,7 @@
                 <w:bCs/>
               </w:rPr>
             </w:pPr>
-            <w:bookmarkStart w:id="1" w:name="OLE_LINK1"/>
+            <w:bookmarkStart w:id="0" w:name="OLE_LINK1"/>
             <w:r>
               <w:rPr>
                 <w:rFonts w:ascii="Arial" w:hAnsi="Arial" w:cs="Arial"/>
@@ -411,7 +409,7 @@
           </w:p>
         </w:tc>
       </w:tr>
-      <w:bookmarkEnd w:id="1"/>
+      <w:bookmarkEnd w:id="0"/>
     </w:tbl>
     <w:p>
       <w:pPr>
@@ -1205,14 +1203,7 @@
                 <w:rFonts w:ascii="Arial" w:hAnsi="Arial" w:cs="Arial"/>
                 <w:lang w:eastAsia="ja-JP"/>
               </w:rPr>
-              <w:t>1,5</w:t>
-            </w:r>
-            <w:r>
-              <w:rPr>
-                <w:rFonts w:ascii="Arial" w:hAnsi="Arial" w:cs="Arial"/>
-                <w:lang w:eastAsia="ja-JP"/>
-              </w:rPr>
-              <w:t>h</w:t>
+              <w:t xml:space="preserve">2h </w:t>
             </w:r>
           </w:p>
         </w:tc>
@@ -1621,7 +1612,7 @@
                 <w:rFonts w:ascii="Arial" w:hAnsi="Arial" w:cs="Arial"/>
                 <w:lang w:eastAsia="ja-JP"/>
               </w:rPr>
-              <w:t>3</w:t>
+              <w:t>1</w:t>
             </w:r>
             <w:proofErr w:type="gramEnd"/>
           </w:p>
@@ -1647,7 +1638,7 @@
                 <w:rFonts w:ascii="Arial" w:hAnsi="Arial" w:cs="Arial"/>
                 <w:lang w:eastAsia="ja-JP"/>
               </w:rPr>
-              <w:t>0</w:t>
+              <w:t>2</w:t>
             </w:r>
             <w:proofErr w:type="gramEnd"/>
           </w:p>
@@ -2060,6 +2051,15 @@
                 <w:lang w:eastAsia="ja-JP"/>
               </w:rPr>
             </w:pPr>
+            <w:proofErr w:type="gramStart"/>
+            <w:r>
+              <w:rPr>
+                <w:rFonts w:ascii="Arial" w:hAnsi="Arial" w:cs="Arial"/>
+                <w:lang w:eastAsia="ja-JP"/>
+              </w:rPr>
+              <w:t>3</w:t>
+            </w:r>
+            <w:proofErr w:type="gramEnd"/>
           </w:p>
         </w:tc>
       </w:tr>
@@ -2260,6 +2260,15 @@
                 <w:lang w:eastAsia="ja-JP"/>
               </w:rPr>
             </w:pPr>
+            <w:r>
+              <w:rPr>
+                <w:rFonts w:ascii="Arial" w:hAnsi="Arial" w:cs="Arial"/>
+                <w:lang w:eastAsia="ja-JP"/>
+              </w:rPr>
+              <w:t xml:space="preserve">4 </w:t>
+            </w:r>
+            <w:bookmarkStart w:id="1" w:name="_GoBack"/>
+            <w:bookmarkEnd w:id="1"/>
           </w:p>
         </w:tc>
       </w:tr>
@@ -3145,7 +3154,7 @@
               <w:rStyle w:val="Nmerodepgina"/>
               <w:noProof/>
             </w:rPr>
-            <w:t>1</w:t>
+            <w:t>2</w:t>
           </w:r>
           <w:r>
             <w:rPr>

</xml_diff>